<commit_message>
fix dossier nombre_asignaturas titulos
</commit_message>
<xml_diff>
--- a/assets/images/dossier_curso_ciencias_computacion.docx
+++ b/assets/images/dossier_curso_ciencias_computacion.docx
@@ -500,38 +500,7 @@
           <w:sz w:val="48"/>
           <w:szCs w:val="48"/>
         </w:rPr>
-        <w:t xml:space="preserve">CIENCIAS DE LA COMPUTACIÓN PARA </w:t>
-      </w:r>
-      <w:r>
-        <w:rPr>
-          <w:rFonts w:cs="DejaVu Sans" w:ascii="DejaVu Sans" w:hAnsi="DejaVu Sans"/>
-          <w:b/>
-          <w:color w:val="4F81BD" w:themeColor="accent1"/>
-          <w:sz w:val="48"/>
-          <w:szCs w:val="48"/>
-        </w:rPr>
-        <w:t>JURISTAS</w:t>
-      </w:r>
-    </w:p>
-    <w:p>
-      <w:pPr>
-        <w:pStyle w:val="Normal"/>
-        <w:shd w:val="clear" w:color="auto" w:fill="FFFFFF"/>
-        <w:rPr>
-          <w:rFonts w:ascii="Malgun Gothic Semilight" w:hAnsi="Malgun Gothic Semilight" w:eastAsia="Malgun Gothic Semilight" w:cs="Malgun Gothic Semilight"/>
-          <w:color w:val="262626" w:themeColor="text1" w:themeTint="d9"/>
-          <w:sz w:val="40"/>
-          <w:szCs w:val="40"/>
-        </w:rPr>
-      </w:pPr>
-      <w:r>
-        <w:rPr>
-          <w:rFonts w:eastAsia="Malgun Gothic Semilight" w:cs="Malgun Gothic Semilight" w:ascii="Malgun Gothic Semilight" w:hAnsi="Malgun Gothic Semilight"/>
-          <w:color w:val="262626" w:themeColor="text1" w:themeTint="d9"/>
-          <w:sz w:val="40"/>
-          <w:szCs w:val="40"/>
-        </w:rPr>
-        <w:t>por Elen Irazabal</w:t>
+        <w:t>CIENCIAS DE LA COMPUTACIÓN PARA JURISTAS</w:t>
       </w:r>
     </w:p>
     <w:p>
@@ -564,9 +533,9 @@
                   <wp:align>left</wp:align>
                 </wp:positionH>
                 <wp:positionV relativeFrom="paragraph">
-                  <wp:posOffset>184150</wp:posOffset>
+                  <wp:posOffset>182880</wp:posOffset>
                 </wp:positionV>
-                <wp:extent cx="2035175" cy="46990"/>
+                <wp:extent cx="2035810" cy="47625"/>
                 <wp:effectExtent l="0" t="0" r="24130" b="12065"/>
                 <wp:wrapNone/>
                 <wp:docPr id="2" name="Rectángulo 3"/>
@@ -577,7 +546,7 @@
                       <wps:spPr>
                         <a:xfrm flipV="1">
                           <a:off x="0" y="0"/>
-                          <a:ext cx="2034720" cy="46440"/>
+                          <a:ext cx="2035080" cy="47160"/>
                         </a:xfrm>
                         <a:prstGeom prst="rect">
                           <a:avLst/>
@@ -612,7 +581,7 @@
           </mc:Choice>
           <mc:Fallback>
             <w:pict>
-              <v:rect id="shape_0" ID="Rectángulo 3" fillcolor="#1c1c1c" stroked="t" style="position:absolute;margin-left:0pt;margin-top:14.5pt;width:160.15pt;height:3.6pt;flip:y;mso-position-horizontal:left;mso-position-horizontal-relative:margin" wp14:anchorId="44BC407C">
+              <v:rect id="shape_0" ID="Rectángulo 3" fillcolor="#1c1c1c" stroked="t" style="position:absolute;margin-left:0pt;margin-top:14.4pt;width:160.2pt;height:3.65pt;flip:y;mso-position-horizontal:left;mso-position-horizontal-relative:margin" wp14:anchorId="44BC407C">
                 <w10:wrap type="none"/>
                 <v:fill o:detectmouseclick="t" type="solid" color2="#e3e3e3"/>
                 <v:stroke color="black" weight="25560" joinstyle="round" endcap="flat"/>
@@ -2284,7 +2253,7 @@
       </w:pPr>
       <w:r>
         <w:rPr>
-          <w:rFonts w:cs="Calibri" w:cstheme="majorHAnsi" w:ascii="Calibri" w:hAnsi="Calibri"/>
+          <w:rFonts w:cs="Calibri" w:ascii="Calibri" w:hAnsi="Calibri" w:cstheme="majorHAnsi"/>
           <w:color w:val="222222"/>
           <w:sz w:val="28"/>
           <w:szCs w:val="28"/>
@@ -2313,7 +2282,7 @@
       </w:pPr>
       <w:r>
         <w:rPr>
-          <w:rFonts w:cs="Calibri" w:cstheme="majorHAnsi" w:ascii="Calibri" w:hAnsi="Calibri"/>
+          <w:rFonts w:cs="Calibri" w:ascii="Calibri" w:hAnsi="Calibri" w:cstheme="majorHAnsi"/>
           <w:color w:val="222222"/>
           <w:sz w:val="28"/>
           <w:szCs w:val="28"/>
@@ -2423,7 +2392,7 @@
       </w:pPr>
       <w:r>
         <w:rPr>
-          <w:rFonts w:cs="Calibri" w:cstheme="majorHAnsi" w:ascii="Calibri" w:hAnsi="Calibri"/>
+          <w:rFonts w:cs="Calibri" w:ascii="Calibri" w:hAnsi="Calibri" w:cstheme="majorHAnsi"/>
           <w:color w:val="222222"/>
           <w:sz w:val="28"/>
           <w:szCs w:val="28"/>
@@ -2457,17 +2426,7 @@
           <w:szCs w:val="28"/>
           <w:highlight w:val="white"/>
         </w:rPr>
-        <w:t xml:space="preserve">Introducción </w:t>
-      </w:r>
-      <w:r>
-        <w:rPr>
-          <w:rFonts w:cs="Calibri" w:ascii="Calibri" w:hAnsi="Calibri" w:asciiTheme="majorHAnsi" w:cstheme="majorHAnsi" w:hAnsiTheme="majorHAnsi"/>
-          <w:color w:val="222222"/>
-          <w:sz w:val="28"/>
-          <w:szCs w:val="28"/>
-          <w:highlight w:val="white"/>
-        </w:rPr>
-        <w:t>a la programación</w:t>
+        <w:t>Introducción a la programación</w:t>
       </w:r>
     </w:p>
     <w:p>
@@ -3879,7 +3838,6 @@
     <w:rPrDefault>
       <w:rPr>
         <w:rFonts w:ascii="Arial" w:hAnsi="Arial" w:eastAsia="Arial" w:cs="Arial"/>
-        <w:sz w:val="22"/>
         <w:szCs w:val="22"/>
         <w:lang w:val="es" w:eastAsia="es-ES" w:bidi="ar-SA"/>
       </w:rPr>

</xml_diff>